<commit_message>
Fix: BEP-162, BEP-163 & BEP-171
</commit_message>
<xml_diff>
--- a/BFKDO-Wissenstest/WebAPI/wwwroot/ExportTemplates/participant-credentials-export.cs.docx
+++ b/BFKDO-Wissenstest/WebAPI/wwwroot/ExportTemplates/participant-credentials-export.cs.docx
@@ -53,7 +53,6 @@
         </w:rPr>
         <w:t>(</w:t>
       </w:r>
-      <w:proofErr w:type="spellStart"/>
       <w:r>
         <w:rPr>
           <w:rFonts w:ascii="Arial" w:hAnsi="Arial" w:cs="Arial"/>
@@ -64,7 +63,6 @@
         </w:rPr>
         <w:t>ParticipantCredentialsExportModel</w:t>
       </w:r>
-      <w:proofErr w:type="spellEnd"/>
       <w:r>
         <w:rPr>
           <w:rFonts w:ascii="Arial" w:hAnsi="Arial" w:cs="Arial"/>
@@ -83,9 +81,8 @@
           <w:szCs w:val="20"/>
           <w:lang w:val="en-US"/>
         </w:rPr>
-        <w:t xml:space="preserve"> in </w:t>
-      </w:r>
-      <w:proofErr w:type="spellStart"/>
+        <w:t xml:space="preserve"> in Model.</w:t>
+      </w:r>
       <w:r>
         <w:rPr>
           <w:rFonts w:ascii="Arial" w:hAnsi="Arial" w:cs="Arial"/>
@@ -94,19 +91,8 @@
           <w:szCs w:val="20"/>
           <w:lang w:val="en-US"/>
         </w:rPr>
-        <w:t>Model.</w:t>
-      </w:r>
-      <w:r>
-        <w:rPr>
-          <w:rFonts w:ascii="Arial" w:hAnsi="Arial" w:cs="Arial"/>
-          <w:kern w:val="0"/>
-          <w:sz w:val="20"/>
-          <w:szCs w:val="20"/>
-          <w:lang w:val="en-US"/>
-        </w:rPr>
         <w:t>Participants</w:t>
       </w:r>
-      <w:proofErr w:type="spellEnd"/>
       <w:r>
         <w:rPr>
           <w:rFonts w:ascii="Arial" w:hAnsi="Arial" w:cs="Arial"/>
@@ -140,7 +126,6 @@
           <w:noProof/>
           <w:sz w:val="40"/>
           <w:szCs w:val="40"/>
-          <w:lang w:val="de-AT"/>
         </w:rPr>
       </w:pPr>
       <w:r>
@@ -151,7 +136,6 @@
           <w:noProof/>
           <w:sz w:val="40"/>
           <w:szCs w:val="40"/>
-          <w:lang w:val="de-AT"/>
         </w:rPr>
         <w:t xml:space="preserve">Zugangsdaten für &lt;%= </w:t>
       </w:r>
@@ -163,7 +147,6 @@
           <w:noProof/>
           <w:sz w:val="40"/>
           <w:szCs w:val="40"/>
-          <w:lang w:val="de-AT"/>
         </w:rPr>
         <w:t>participant</w:t>
       </w:r>
@@ -175,7 +158,6 @@
           <w:noProof/>
           <w:sz w:val="40"/>
           <w:szCs w:val="40"/>
-          <w:lang w:val="de-AT"/>
         </w:rPr>
         <w:t>.</w:t>
       </w:r>
@@ -187,9 +169,8 @@
           <w:noProof/>
           <w:sz w:val="40"/>
           <w:szCs w:val="40"/>
-          <w:lang w:val="de-AT"/>
-        </w:rPr>
-        <w:t>SybosID</w:t>
+        </w:rPr>
+        <w:t>Name</w:t>
       </w:r>
       <w:r>
         <w:rPr>
@@ -199,190 +180,205 @@
           <w:noProof/>
           <w:sz w:val="40"/>
           <w:szCs w:val="40"/>
-          <w:lang w:val="de-AT"/>
-        </w:rPr>
-        <w:t xml:space="preserve"> %&gt;</w:t>
+        </w:rPr>
+        <w:t>%&gt;</w:t>
+      </w:r>
+    </w:p>
+    <w:p/>
+    <w:p>
+      <w:pPr>
+        <w:jc w:val="center"/>
+        <w:rPr>
+          <w:rFonts w:ascii="Arial" w:hAnsi="Arial" w:cs="Arial"/>
+          <w:sz w:val="20"/>
+          <w:szCs w:val="20"/>
+        </w:rPr>
+      </w:pPr>
+      <w:r>
+        <w:rPr>
+          <w:rFonts w:ascii="Arial" w:hAnsi="Arial" w:cs="Arial"/>
+          <w:sz w:val="20"/>
+          <w:szCs w:val="20"/>
+        </w:rPr>
+        <w:t>&lt;% ImageFromBase64(</w:t>
+      </w:r>
+      <w:r>
+        <w:rPr>
+          <w:rFonts w:ascii="Arial" w:hAnsi="Arial" w:cs="Arial"/>
+          <w:sz w:val="20"/>
+          <w:szCs w:val="20"/>
+        </w:rPr>
+        <w:t>participant</w:t>
+      </w:r>
+      <w:r>
+        <w:rPr>
+          <w:rFonts w:ascii="Arial" w:hAnsi="Arial" w:cs="Arial"/>
+          <w:sz w:val="20"/>
+          <w:szCs w:val="20"/>
+        </w:rPr>
+        <w:t>.QR, 100); %&gt;</w:t>
       </w:r>
     </w:p>
     <w:p>
       <w:pPr>
-        <w:rPr>
-          <w:lang w:val="de-AT"/>
-        </w:rPr>
-      </w:pPr>
+        <w:jc w:val="center"/>
+        <w:rPr>
+          <w:b/>
+          <w:bCs/>
+        </w:rPr>
+      </w:pPr>
+      <w:r>
+        <w:rPr>
+          <w:b/>
+          <w:bCs/>
+        </w:rPr>
+        <w:t>&lt;%= participant.SybosID %&gt;</w:t>
+      </w:r>
     </w:p>
     <w:p>
       <w:pPr>
         <w:jc w:val="center"/>
         <w:rPr>
           <w:rFonts w:ascii="Arial" w:hAnsi="Arial" w:cs="Arial"/>
-          <w:sz w:val="20"/>
-          <w:szCs w:val="20"/>
-          <w:lang w:val="de-AT"/>
-        </w:rPr>
-      </w:pPr>
-      <w:r>
-        <w:rPr>
-          <w:rFonts w:ascii="Arial" w:hAnsi="Arial" w:cs="Arial"/>
-          <w:sz w:val="20"/>
-          <w:szCs w:val="20"/>
-          <w:lang w:val="de-AT"/>
-        </w:rPr>
-        <w:t>&lt;% ImageFromBase64(</w:t>
-      </w:r>
-      <w:proofErr w:type="spellStart"/>
-      <w:r>
-        <w:rPr>
-          <w:rFonts w:ascii="Arial" w:hAnsi="Arial" w:cs="Arial"/>
-          <w:sz w:val="20"/>
-          <w:szCs w:val="20"/>
-          <w:lang w:val="de-AT"/>
+          <w:b/>
+          <w:bCs/>
+          <w:sz w:val="20"/>
+          <w:szCs w:val="20"/>
+        </w:rPr>
+      </w:pPr>
+      <w:r>
+        <w:rPr>
+          <w:rFonts w:ascii="Arial" w:hAnsi="Arial" w:cs="Arial"/>
+          <w:b/>
+          <w:bCs/>
+          <w:sz w:val="20"/>
+          <w:szCs w:val="20"/>
+        </w:rPr>
+        <w:t xml:space="preserve">Zugangspasswort: </w:t>
+      </w:r>
+      <w:r>
+        <w:rPr>
+          <w:rFonts w:ascii="Arial" w:hAnsi="Arial" w:cs="Arial"/>
+          <w:b/>
+          <w:bCs/>
+          <w:sz w:val="20"/>
+          <w:szCs w:val="20"/>
+        </w:rPr>
+        <w:t xml:space="preserve">&lt;%= </w:t>
+      </w:r>
+      <w:r>
+        <w:rPr>
+          <w:rFonts w:ascii="Arial" w:hAnsi="Arial" w:cs="Arial"/>
+          <w:b/>
+          <w:bCs/>
+          <w:sz w:val="20"/>
+          <w:szCs w:val="20"/>
         </w:rPr>
         <w:t>participant</w:t>
       </w:r>
       <w:r>
         <w:rPr>
           <w:rFonts w:ascii="Arial" w:hAnsi="Arial" w:cs="Arial"/>
-          <w:sz w:val="20"/>
-          <w:szCs w:val="20"/>
-          <w:lang w:val="de-AT"/>
-        </w:rPr>
-        <w:t>.QR</w:t>
-      </w:r>
-      <w:proofErr w:type="spellEnd"/>
-      <w:r>
-        <w:rPr>
-          <w:rFonts w:ascii="Arial" w:hAnsi="Arial" w:cs="Arial"/>
-          <w:sz w:val="20"/>
-          <w:szCs w:val="20"/>
-          <w:lang w:val="de-AT"/>
-        </w:rPr>
-        <w:t>, 100); %&gt;</w:t>
+          <w:b/>
+          <w:bCs/>
+          <w:sz w:val="20"/>
+          <w:szCs w:val="20"/>
+        </w:rPr>
+        <w:t>.Password %&gt;</w:t>
       </w:r>
     </w:p>
     <w:p>
       <w:pPr>
-        <w:rPr>
-          <w:lang w:val="de-AT"/>
+        <w:jc w:val="center"/>
+        <w:rPr>
+          <w:rFonts w:ascii="Arial" w:hAnsi="Arial" w:cs="Arial"/>
+          <w:b/>
+          <w:bCs/>
+          <w:sz w:val="20"/>
+          <w:szCs w:val="20"/>
         </w:rPr>
       </w:pPr>
     </w:p>
     <w:p>
       <w:pPr>
-        <w:jc w:val="center"/>
-        <w:rPr>
-          <w:rFonts w:ascii="Arial" w:hAnsi="Arial" w:cs="Arial"/>
-          <w:b/>
-          <w:bCs/>
-          <w:sz w:val="20"/>
-          <w:szCs w:val="20"/>
-        </w:rPr>
-      </w:pPr>
-      <w:proofErr w:type="spellStart"/>
-      <w:r>
-        <w:rPr>
-          <w:rFonts w:ascii="Arial" w:hAnsi="Arial" w:cs="Arial"/>
-          <w:b/>
-          <w:bCs/>
-          <w:sz w:val="20"/>
-          <w:szCs w:val="20"/>
-        </w:rPr>
-        <w:t>Zugangspasswort</w:t>
-      </w:r>
-      <w:proofErr w:type="spellEnd"/>
-      <w:r>
-        <w:rPr>
-          <w:rFonts w:ascii="Arial" w:hAnsi="Arial" w:cs="Arial"/>
-          <w:b/>
-          <w:bCs/>
-          <w:sz w:val="20"/>
-          <w:szCs w:val="20"/>
-        </w:rPr>
-        <w:t xml:space="preserve">: </w:t>
-      </w:r>
-      <w:r>
-        <w:rPr>
-          <w:rFonts w:ascii="Arial" w:hAnsi="Arial" w:cs="Arial"/>
-          <w:b/>
-          <w:bCs/>
-          <w:sz w:val="20"/>
-          <w:szCs w:val="20"/>
-        </w:rPr>
-        <w:t xml:space="preserve">&lt;%= </w:t>
-      </w:r>
-      <w:proofErr w:type="spellStart"/>
-      <w:r>
-        <w:rPr>
-          <w:rFonts w:ascii="Arial" w:hAnsi="Arial" w:cs="Arial"/>
-          <w:b/>
-          <w:bCs/>
-          <w:sz w:val="20"/>
-          <w:szCs w:val="20"/>
+        <w:rPr>
+          <w:rFonts w:ascii="Arial" w:hAnsi="Arial" w:cs="Arial"/>
+          <w:sz w:val="20"/>
+          <w:szCs w:val="20"/>
+          <w:lang w:val="en-US"/>
+        </w:rPr>
+      </w:pPr>
+      <w:r>
+        <w:rPr>
+          <w:rFonts w:ascii="Arial" w:hAnsi="Arial" w:cs="Arial"/>
+          <w:sz w:val="20"/>
+          <w:szCs w:val="20"/>
+          <w:lang w:val="en-US"/>
+        </w:rPr>
+        <w:t>&lt;% if (</w:t>
+      </w:r>
+      <w:r>
+        <w:rPr>
+          <w:rFonts w:ascii="Arial" w:hAnsi="Arial" w:cs="Arial"/>
+          <w:kern w:val="0"/>
+          <w:sz w:val="20"/>
+          <w:szCs w:val="20"/>
+          <w:lang w:val="en-US"/>
+          <w14:ligatures w14:val="none"/>
+        </w:rPr>
+        <w:t>Model.</w:t>
+      </w:r>
+      <w:r>
+        <w:rPr>
+          <w:rFonts w:ascii="Arial" w:hAnsi="Arial" w:cs="Arial"/>
+          <w:kern w:val="0"/>
+          <w:sz w:val="20"/>
+          <w:szCs w:val="20"/>
+          <w:lang w:val="en-US"/>
+        </w:rPr>
+        <w:t>Participants</w:t>
+      </w:r>
+      <w:r>
+        <w:rPr>
+          <w:rFonts w:ascii="Arial" w:hAnsi="Arial" w:cs="Arial"/>
+          <w:kern w:val="0"/>
+          <w:sz w:val="20"/>
+          <w:szCs w:val="20"/>
+          <w:lang w:val="en-US"/>
+          <w14:ligatures w14:val="none"/>
+        </w:rPr>
+        <w:t>.IndexOf(</w:t>
+      </w:r>
+      <w:r>
+        <w:rPr>
+          <w:rFonts w:ascii="Arial" w:hAnsi="Arial" w:cs="Arial"/>
+          <w:kern w:val="0"/>
+          <w:sz w:val="20"/>
+          <w:szCs w:val="20"/>
+          <w:lang w:val="en-US"/>
         </w:rPr>
         <w:t>participant</w:t>
       </w:r>
       <w:r>
         <w:rPr>
           <w:rFonts w:ascii="Arial" w:hAnsi="Arial" w:cs="Arial"/>
-          <w:b/>
-          <w:bCs/>
-          <w:sz w:val="20"/>
-          <w:szCs w:val="20"/>
-        </w:rPr>
-        <w:t>.Password</w:t>
-      </w:r>
-      <w:proofErr w:type="spellEnd"/>
-      <w:r>
-        <w:rPr>
-          <w:rFonts w:ascii="Arial" w:hAnsi="Arial" w:cs="Arial"/>
-          <w:b/>
-          <w:bCs/>
-          <w:sz w:val="20"/>
-          <w:szCs w:val="20"/>
-        </w:rPr>
-        <w:t xml:space="preserve"> %&gt;</w:t>
-      </w:r>
-    </w:p>
-    <w:p>
-      <w:pPr>
-        <w:jc w:val="center"/>
-        <w:rPr>
-          <w:rFonts w:ascii="Arial" w:hAnsi="Arial" w:cs="Arial"/>
-          <w:b/>
-          <w:bCs/>
-          <w:sz w:val="20"/>
-          <w:szCs w:val="20"/>
-        </w:rPr>
-      </w:pPr>
-    </w:p>
-    <w:p>
-      <w:pPr>
-        <w:rPr>
-          <w:rFonts w:ascii="Arial" w:hAnsi="Arial" w:cs="Arial"/>
-          <w:sz w:val="20"/>
-          <w:szCs w:val="20"/>
-          <w:lang w:val="en-US"/>
-        </w:rPr>
-      </w:pPr>
-      <w:r>
-        <w:rPr>
-          <w:rFonts w:ascii="Arial" w:hAnsi="Arial" w:cs="Arial"/>
-          <w:sz w:val="20"/>
-          <w:szCs w:val="20"/>
-          <w:lang w:val="en-US"/>
-        </w:rPr>
-        <w:t>&lt;% if (</w:t>
-      </w:r>
-      <w:proofErr w:type="spellStart"/>
-      <w:r>
-        <w:rPr>
-          <w:rFonts w:ascii="Arial" w:hAnsi="Arial" w:cs="Arial"/>
           <w:kern w:val="0"/>
           <w:sz w:val="20"/>
           <w:szCs w:val="20"/>
           <w:lang w:val="en-US"/>
           <w14:ligatures w14:val="none"/>
         </w:rPr>
+        <w:t xml:space="preserve">) &lt; </w:t>
+      </w:r>
+      <w:r>
+        <w:rPr>
+          <w:rFonts w:ascii="Arial" w:hAnsi="Arial" w:cs="Arial"/>
+          <w:kern w:val="0"/>
+          <w:sz w:val="20"/>
+          <w:szCs w:val="20"/>
+          <w:lang w:val="en-US"/>
+          <w14:ligatures w14:val="none"/>
+        </w:rPr>
         <w:t>Model.</w:t>
       </w:r>
       <w:r>
@@ -404,75 +400,8 @@
           <w:lang w:val="en-US"/>
           <w14:ligatures w14:val="none"/>
         </w:rPr>
-        <w:t>.IndexOf</w:t>
-      </w:r>
-      <w:proofErr w:type="spellEnd"/>
-      <w:r>
-        <w:rPr>
-          <w:rFonts w:ascii="Arial" w:hAnsi="Arial" w:cs="Arial"/>
-          <w:kern w:val="0"/>
-          <w:sz w:val="20"/>
-          <w:szCs w:val="20"/>
-          <w:lang w:val="en-US"/>
-          <w14:ligatures w14:val="none"/>
-        </w:rPr>
-        <w:t>(</w:t>
-      </w:r>
-      <w:r>
-        <w:rPr>
-          <w:rFonts w:ascii="Arial" w:hAnsi="Arial" w:cs="Arial"/>
-          <w:kern w:val="0"/>
-          <w:sz w:val="20"/>
-          <w:szCs w:val="20"/>
-          <w:lang w:val="en-US"/>
-        </w:rPr>
-        <w:t>participant</w:t>
-      </w:r>
-      <w:r>
-        <w:rPr>
-          <w:rFonts w:ascii="Arial" w:hAnsi="Arial" w:cs="Arial"/>
-          <w:kern w:val="0"/>
-          <w:sz w:val="20"/>
-          <w:szCs w:val="20"/>
-          <w:lang w:val="en-US"/>
-          <w14:ligatures w14:val="none"/>
-        </w:rPr>
-        <w:t xml:space="preserve">) &lt; </w:t>
-      </w:r>
-      <w:proofErr w:type="spellStart"/>
-      <w:r>
-        <w:rPr>
-          <w:rFonts w:ascii="Arial" w:hAnsi="Arial" w:cs="Arial"/>
-          <w:kern w:val="0"/>
-          <w:sz w:val="20"/>
-          <w:szCs w:val="20"/>
-          <w:lang w:val="en-US"/>
-          <w14:ligatures w14:val="none"/>
-        </w:rPr>
-        <w:t>Model.</w:t>
-      </w:r>
-      <w:r>
-        <w:rPr>
-          <w:rFonts w:ascii="Arial" w:hAnsi="Arial" w:cs="Arial"/>
-          <w:kern w:val="0"/>
-          <w:sz w:val="20"/>
-          <w:szCs w:val="20"/>
-          <w:lang w:val="en-US"/>
-        </w:rPr>
-        <w:t>Participants</w:t>
-      </w:r>
-      <w:r>
-        <w:rPr>
-          <w:rFonts w:ascii="Arial" w:hAnsi="Arial" w:cs="Arial"/>
-          <w:kern w:val="0"/>
-          <w:sz w:val="20"/>
-          <w:szCs w:val="20"/>
-          <w:lang w:val="en-US"/>
-          <w14:ligatures w14:val="none"/>
-        </w:rPr>
         <w:t>.Count</w:t>
       </w:r>
-      <w:proofErr w:type="spellEnd"/>
       <w:r>
         <w:rPr>
           <w:rFonts w:ascii="Arial" w:hAnsi="Arial" w:cs="Arial"/>

</xml_diff>